<commit_message>
Card 7 - Mergulho nas IDEs Online para Aprendizado de Máquina e Correção do relatório do Card 6
Relatório com descrição dos principais conhecimentos adquiridos e o código gerado.
Adição do Insight próprio no relatório do Card 6
</commit_message>
<xml_diff>
--- a/I - Fundamentos Aprendizado de Máquina/Cards/Card 6 - O Que é Ciência de Dados/Relatório/Relatório 6 - Edryck Nascimento.docx
+++ b/I - Fundamentos Aprendizado de Máquina/Cards/Card 6 - O Que é Ciência de Dados/Relatório/Relatório 6 - Edryck Nascimento.docx
@@ -540,15 +540,13 @@
         </w:rPr>
         <w:t xml:space="preserve">William S. </w:t>
       </w:r>
-      <w:proofErr w:type="spellStart"/>
-      <w:r>
-        <w:rPr>
-          <w:sz w:val="24"/>
-          <w:szCs w:val="24"/>
-        </w:rPr>
-        <w:t>Cleverland</w:t>
-      </w:r>
-      <w:proofErr w:type="spellEnd"/>
+      <w:r>
+        <w:rPr>
+          <w:sz w:val="24"/>
+          <w:szCs w:val="24"/>
+        </w:rPr>
+        <w:t>Cleveland</w:t>
+      </w:r>
       <w:r>
         <w:rPr>
           <w:sz w:val="24"/>
@@ -996,6 +994,87 @@
           <w:szCs w:val="24"/>
         </w:rPr>
         <w:t xml:space="preserve"> como pesquisadores focado em aprendizado de máquina e inteligência artificial.</w:t>
+      </w:r>
+    </w:p>
+    <w:p>
+      <w:pPr>
+        <w:spacing w:before="240" w:after="240"/>
+        <w:jc w:val="center"/>
+        <w:rPr>
+          <w:sz w:val="24"/>
+          <w:szCs w:val="24"/>
+        </w:rPr>
+      </w:pPr>
+      <w:r>
+        <w:rPr>
+          <w:sz w:val="24"/>
+          <w:szCs w:val="24"/>
+        </w:rPr>
+        <w:drawing>
+          <wp:inline distT="0" distB="0" distL="0" distR="0" wp14:anchorId="767C5C63" wp14:editId="3E37CF4A">
+            <wp:extent cx="5733415" cy="970280"/>
+            <wp:effectExtent l="0" t="0" r="0" b="1270"/>
+            <wp:docPr id="219947892" name="Imagem 6" descr="Interface gráfica do usuário&#10;&#10;O conteúdo gerado por IA pode estar incorreto."/>
+            <wp:cNvGraphicFramePr>
+              <a:graphicFrameLocks xmlns:a="http://schemas.openxmlformats.org/drawingml/2006/main" noChangeAspect="1"/>
+            </wp:cNvGraphicFramePr>
+            <a:graphic xmlns:a="http://schemas.openxmlformats.org/drawingml/2006/main">
+              <a:graphicData uri="http://schemas.openxmlformats.org/drawingml/2006/picture">
+                <pic:pic xmlns:pic="http://schemas.openxmlformats.org/drawingml/2006/picture">
+                  <pic:nvPicPr>
+                    <pic:cNvPr id="219947892" name="Imagem 6" descr="Interface gráfica do usuário&#10;&#10;O conteúdo gerado por IA pode estar incorreto."/>
+                    <pic:cNvPicPr>
+                      <a:picLocks noChangeAspect="1" noChangeArrowheads="1"/>
+                    </pic:cNvPicPr>
+                  </pic:nvPicPr>
+                  <pic:blipFill>
+                    <a:blip r:embed="rId8">
+                      <a:extLst>
+                        <a:ext uri="{28A0092B-C50C-407E-A947-70E740481C1C}">
+                          <a14:useLocalDpi xmlns:a14="http://schemas.microsoft.com/office/drawing/2010/main" val="0"/>
+                        </a:ext>
+                      </a:extLst>
+                    </a:blip>
+                    <a:srcRect/>
+                    <a:stretch>
+                      <a:fillRect/>
+                    </a:stretch>
+                  </pic:blipFill>
+                  <pic:spPr bwMode="auto">
+                    <a:xfrm>
+                      <a:off x="0" y="0"/>
+                      <a:ext cx="5733415" cy="970280"/>
+                    </a:xfrm>
+                    <a:prstGeom prst="rect">
+                      <a:avLst/>
+                    </a:prstGeom>
+                    <a:noFill/>
+                    <a:ln>
+                      <a:noFill/>
+                    </a:ln>
+                  </pic:spPr>
+                </pic:pic>
+              </a:graphicData>
+            </a:graphic>
+          </wp:inline>
+        </w:drawing>
+      </w:r>
+    </w:p>
+    <w:p>
+      <w:pPr>
+        <w:spacing w:before="240" w:after="240"/>
+        <w:jc w:val="center"/>
+        <w:rPr>
+          <w:sz w:val="20"/>
+          <w:szCs w:val="20"/>
+        </w:rPr>
+      </w:pPr>
+      <w:r>
+        <w:rPr>
+          <w:sz w:val="20"/>
+          <w:szCs w:val="20"/>
+        </w:rPr>
+        <w:t>Figura 1. Linha do tempo do surgimento da Ciência de Dados (autoria própria).</w:t>
       </w:r>
     </w:p>
     <w:p>
@@ -1072,7 +1151,7 @@
                     <pic:cNvPicPr/>
                   </pic:nvPicPr>
                   <pic:blipFill>
-                    <a:blip r:embed="rId8">
+                    <a:blip r:embed="rId9">
                       <a:extLst>
                         <a:ext uri="{28A0092B-C50C-407E-A947-70E740481C1C}">
                           <a14:useLocalDpi xmlns:a14="http://schemas.microsoft.com/office/drawing/2010/main" val="0"/>
@@ -1113,7 +1192,21 @@
           <w:sz w:val="20"/>
           <w:szCs w:val="20"/>
         </w:rPr>
-        <w:t xml:space="preserve">Figura 1. Pirâmide da hierarquia de necessidades da </w:t>
+        <w:t xml:space="preserve">Figura </w:t>
+      </w:r>
+      <w:r>
+        <w:rPr>
+          <w:sz w:val="20"/>
+          <w:szCs w:val="20"/>
+        </w:rPr>
+        <w:t>2</w:t>
+      </w:r>
+      <w:r>
+        <w:rPr>
+          <w:sz w:val="20"/>
+          <w:szCs w:val="20"/>
+        </w:rPr>
+        <w:t xml:space="preserve">. Pirâmide da hierarquia de necessidades da </w:t>
       </w:r>
       <w:r>
         <w:rPr>
@@ -1166,6 +1259,7 @@
           <w:sz w:val="24"/>
           <w:szCs w:val="24"/>
         </w:rPr>
+        <w:lastRenderedPageBreak/>
         <w:t>Na base da pirâmide tem a etapa coleta, pois é preciso coletar algum tipo de dado para utilizar, em seguida mover e armazenar os dados, depois explorar/transformar os dados, essas etapas são conhecidas pela mídia por causa do Big Data</w:t>
       </w:r>
       <w:r>
@@ -1196,15 +1290,13 @@
         </w:rPr>
         <w:t xml:space="preserve">terial intermediário, também o mais importante para as empresas por ser assim que vai estar falando para ela o que vai fazer com o produto, isto é, envolve as análises que informam utilizando os dados, então métricas que vai mostrar o que </w:t>
       </w:r>
-      <w:proofErr w:type="spellStart"/>
-      <w:r>
-        <w:rPr>
-          <w:sz w:val="24"/>
-          <w:szCs w:val="24"/>
-        </w:rPr>
-        <w:t>esta</w:t>
-      </w:r>
-      <w:proofErr w:type="spellEnd"/>
+      <w:r>
+        <w:rPr>
+          <w:sz w:val="24"/>
+          <w:szCs w:val="24"/>
+        </w:rPr>
+        <w:t>está</w:t>
+      </w:r>
       <w:r>
         <w:rPr>
           <w:sz w:val="24"/>
@@ -1217,15 +1309,7 @@
           <w:sz w:val="24"/>
           <w:szCs w:val="24"/>
         </w:rPr>
-        <w:t xml:space="preserve"> quais versões do produto são as melhores, essas são coisas muito importante, mas não são abordadas na mídia, o que é </w:t>
-      </w:r>
-      <w:r>
-        <w:rPr>
-          <w:sz w:val="24"/>
-          <w:szCs w:val="24"/>
-        </w:rPr>
-        <w:lastRenderedPageBreak/>
-        <w:t>abordado na mídia é a parte de aprendizado profundo e inteligência artificial, mas quando pensa sobre isso para uma empresa ou setor, na verdade não vai ser a prioridade mais alta, normalmente não é a coisa que vai produzir mais resultados com o mínimo de esforço, por esse motivo estão no topo da hierarquia de necessidades</w:t>
+        <w:t xml:space="preserve"> quais versões do produto são as melhores, essas são coisas muito importante, mas não são abordadas na mídia, o que é abordado na mídia é a parte de aprendizado profundo e inteligência artificial, mas quando pensa sobre isso para uma empresa ou setor, na verdade não vai ser a prioridade mais alta, normalmente não é a coisa que vai produzir mais resultados com o mínimo de esforço, por esse motivo estão no topo da hierarquia de necessidades</w:t>
       </w:r>
     </w:p>
     <w:p>
@@ -1411,6 +1495,351 @@
     </w:p>
     <w:p>
       <w:pPr>
+        <w:spacing w:before="240" w:after="240"/>
+        <w:ind w:left="360"/>
+        <w:jc w:val="both"/>
+        <w:rPr>
+          <w:sz w:val="24"/>
+          <w:szCs w:val="24"/>
+        </w:rPr>
+      </w:pPr>
+    </w:p>
+    <w:tbl>
+      <w:tblPr>
+        <w:tblStyle w:val="SimplesTabela3"/>
+        <w:tblW w:w="0" w:type="auto"/>
+        <w:tblLook w:val="04A0" w:firstRow="1" w:lastRow="0" w:firstColumn="1" w:lastColumn="0" w:noHBand="0" w:noVBand="1"/>
+      </w:tblPr>
+      <w:tblGrid>
+        <w:gridCol w:w="3006"/>
+        <w:gridCol w:w="3006"/>
+        <w:gridCol w:w="3007"/>
+      </w:tblGrid>
+      <w:tr>
+        <w:trPr>
+          <w:cnfStyle w:val="100000000000" w:firstRow="1" w:lastRow="0" w:firstColumn="0" w:lastColumn="0" w:oddVBand="0" w:evenVBand="0" w:oddHBand="0" w:evenHBand="0" w:firstRowFirstColumn="0" w:firstRowLastColumn="0" w:lastRowFirstColumn="0" w:lastRowLastColumn="0"/>
+        </w:trPr>
+        <w:tc>
+          <w:tcPr>
+            <w:cnfStyle w:val="001000000100" w:firstRow="0" w:lastRow="0" w:firstColumn="1" w:lastColumn="0" w:oddVBand="0" w:evenVBand="0" w:oddHBand="0" w:evenHBand="0" w:firstRowFirstColumn="1" w:firstRowLastColumn="0" w:lastRowFirstColumn="0" w:lastRowLastColumn="0"/>
+            <w:tcW w:w="3006" w:type="dxa"/>
+            <w:vAlign w:val="center"/>
+          </w:tcPr>
+          <w:p>
+            <w:pPr>
+              <w:spacing w:before="240" w:after="240"/>
+              <w:jc w:val="center"/>
+            </w:pPr>
+            <w:r>
+              <w:rPr>
+                <w:caps w:val="0"/>
+              </w:rPr>
+              <w:lastRenderedPageBreak/>
+              <w:t>Porte da empresa</w:t>
+            </w:r>
+          </w:p>
+        </w:tc>
+        <w:tc>
+          <w:tcPr>
+            <w:tcW w:w="3006" w:type="dxa"/>
+            <w:vAlign w:val="center"/>
+          </w:tcPr>
+          <w:p>
+            <w:pPr>
+              <w:spacing w:before="240" w:after="240"/>
+              <w:jc w:val="center"/>
+              <w:cnfStyle w:val="100000000000" w:firstRow="1" w:lastRow="0" w:firstColumn="0" w:lastColumn="0" w:oddVBand="0" w:evenVBand="0" w:oddHBand="0" w:evenHBand="0" w:firstRowFirstColumn="0" w:firstRowLastColumn="0" w:lastRowFirstColumn="0" w:lastRowLastColumn="0"/>
+            </w:pPr>
+            <w:r>
+              <w:rPr>
+                <w:caps w:val="0"/>
+              </w:rPr>
+              <w:t>Foco do cientista de dados</w:t>
+            </w:r>
+          </w:p>
+        </w:tc>
+        <w:tc>
+          <w:tcPr>
+            <w:tcW w:w="3007" w:type="dxa"/>
+            <w:vAlign w:val="center"/>
+          </w:tcPr>
+          <w:p>
+            <w:pPr>
+              <w:spacing w:before="240" w:after="240"/>
+              <w:jc w:val="center"/>
+              <w:cnfStyle w:val="100000000000" w:firstRow="1" w:lastRow="0" w:firstColumn="0" w:lastColumn="0" w:oddVBand="0" w:evenVBand="0" w:oddHBand="0" w:evenHBand="0" w:firstRowFirstColumn="0" w:firstRowLastColumn="0" w:lastRowFirstColumn="0" w:lastRowLastColumn="0"/>
+            </w:pPr>
+            <w:r>
+              <w:rPr>
+                <w:caps w:val="0"/>
+              </w:rPr>
+              <w:t>Principal responsável pela coleta e armazenamento</w:t>
+            </w:r>
+          </w:p>
+        </w:tc>
+      </w:tr>
+      <w:tr>
+        <w:trPr>
+          <w:cnfStyle w:val="000000100000" w:firstRow="0" w:lastRow="0" w:firstColumn="0" w:lastColumn="0" w:oddVBand="0" w:evenVBand="0" w:oddHBand="1" w:evenHBand="0" w:firstRowFirstColumn="0" w:firstRowLastColumn="0" w:lastRowFirstColumn="0" w:lastRowLastColumn="0"/>
+        </w:trPr>
+        <w:tc>
+          <w:tcPr>
+            <w:cnfStyle w:val="001000000000" w:firstRow="0" w:lastRow="0" w:firstColumn="1" w:lastColumn="0" w:oddVBand="0" w:evenVBand="0" w:oddHBand="0" w:evenHBand="0" w:firstRowFirstColumn="0" w:firstRowLastColumn="0" w:lastRowFirstColumn="0" w:lastRowLastColumn="0"/>
+            <w:tcW w:w="3006" w:type="dxa"/>
+            <w:vAlign w:val="center"/>
+          </w:tcPr>
+          <w:p>
+            <w:pPr>
+              <w:spacing w:before="240" w:after="240"/>
+              <w:jc w:val="center"/>
+            </w:pPr>
+            <w:r>
+              <w:rPr>
+                <w:caps w:val="0"/>
+              </w:rPr>
+              <w:t>Startup</w:t>
+            </w:r>
+          </w:p>
+        </w:tc>
+        <w:tc>
+          <w:tcPr>
+            <w:tcW w:w="3006" w:type="dxa"/>
+            <w:vAlign w:val="center"/>
+          </w:tcPr>
+          <w:p>
+            <w:pPr>
+              <w:spacing w:before="240" w:after="240"/>
+              <w:jc w:val="center"/>
+              <w:cnfStyle w:val="000000100000" w:firstRow="0" w:lastRow="0" w:firstColumn="0" w:lastColumn="0" w:oddVBand="0" w:evenVBand="0" w:oddHBand="1" w:evenHBand="0" w:firstRowFirstColumn="0" w:firstRowLastColumn="0" w:lastRowFirstColumn="0" w:lastRowLastColumn="0"/>
+              <w:rPr>
+                <w:sz w:val="24"/>
+                <w:szCs w:val="24"/>
+              </w:rPr>
+            </w:pPr>
+            <w:r>
+              <w:rPr>
+                <w:sz w:val="24"/>
+                <w:szCs w:val="24"/>
+              </w:rPr>
+              <w:t>Abrange todas as áreas (com exceção do topo)</w:t>
+            </w:r>
+          </w:p>
+        </w:tc>
+        <w:tc>
+          <w:tcPr>
+            <w:tcW w:w="3007" w:type="dxa"/>
+            <w:vAlign w:val="center"/>
+          </w:tcPr>
+          <w:p>
+            <w:pPr>
+              <w:spacing w:before="240" w:after="240"/>
+              <w:jc w:val="center"/>
+              <w:cnfStyle w:val="000000100000" w:firstRow="0" w:lastRow="0" w:firstColumn="0" w:lastColumn="0" w:oddVBand="0" w:evenVBand="0" w:oddHBand="1" w:evenHBand="0" w:firstRowFirstColumn="0" w:firstRowLastColumn="0" w:lastRowFirstColumn="0" w:lastRowLastColumn="0"/>
+              <w:rPr>
+                <w:sz w:val="24"/>
+                <w:szCs w:val="24"/>
+              </w:rPr>
+            </w:pPr>
+            <w:r>
+              <w:rPr>
+                <w:sz w:val="24"/>
+                <w:szCs w:val="24"/>
+              </w:rPr>
+              <w:t>Cientista de Dados (faz tudo sozinho)</w:t>
+            </w:r>
+          </w:p>
+        </w:tc>
+      </w:tr>
+      <w:tr>
+        <w:tc>
+          <w:tcPr>
+            <w:cnfStyle w:val="001000000000" w:firstRow="0" w:lastRow="0" w:firstColumn="1" w:lastColumn="0" w:oddVBand="0" w:evenVBand="0" w:oddHBand="0" w:evenHBand="0" w:firstRowFirstColumn="0" w:firstRowLastColumn="0" w:lastRowFirstColumn="0" w:lastRowLastColumn="0"/>
+            <w:tcW w:w="3006" w:type="dxa"/>
+            <w:vAlign w:val="center"/>
+          </w:tcPr>
+          <w:p>
+            <w:pPr>
+              <w:spacing w:before="240" w:after="240"/>
+              <w:jc w:val="center"/>
+            </w:pPr>
+            <w:r>
+              <w:rPr>
+                <w:caps w:val="0"/>
+              </w:rPr>
+              <w:t>Média</w:t>
+            </w:r>
+          </w:p>
+        </w:tc>
+        <w:tc>
+          <w:tcPr>
+            <w:tcW w:w="3006" w:type="dxa"/>
+            <w:vAlign w:val="center"/>
+          </w:tcPr>
+          <w:p>
+            <w:pPr>
+              <w:spacing w:before="240" w:after="240"/>
+              <w:jc w:val="center"/>
+              <w:cnfStyle w:val="000000000000" w:firstRow="0" w:lastRow="0" w:firstColumn="0" w:lastColumn="0" w:oddVBand="0" w:evenVBand="0" w:oddHBand="0" w:evenHBand="0" w:firstRowFirstColumn="0" w:firstRowLastColumn="0" w:lastRowFirstColumn="0" w:lastRowLastColumn="0"/>
+              <w:rPr>
+                <w:sz w:val="24"/>
+                <w:szCs w:val="24"/>
+              </w:rPr>
+            </w:pPr>
+            <w:r>
+              <w:rPr>
+                <w:sz w:val="24"/>
+                <w:szCs w:val="24"/>
+              </w:rPr>
+              <w:t>Análise, métricas e testes A/B</w:t>
+            </w:r>
+          </w:p>
+        </w:tc>
+        <w:tc>
+          <w:tcPr>
+            <w:tcW w:w="3007" w:type="dxa"/>
+            <w:vAlign w:val="center"/>
+          </w:tcPr>
+          <w:p>
+            <w:pPr>
+              <w:spacing w:before="240" w:after="240"/>
+              <w:jc w:val="center"/>
+              <w:cnfStyle w:val="000000000000" w:firstRow="0" w:lastRow="0" w:firstColumn="0" w:lastColumn="0" w:oddVBand="0" w:evenVBand="0" w:oddHBand="0" w:evenHBand="0" w:firstRowFirstColumn="0" w:firstRowLastColumn="0" w:lastRowFirstColumn="0" w:lastRowLastColumn="0"/>
+              <w:rPr>
+                <w:sz w:val="24"/>
+                <w:szCs w:val="24"/>
+              </w:rPr>
+            </w:pPr>
+            <w:r>
+              <w:rPr>
+                <w:sz w:val="24"/>
+                <w:szCs w:val="24"/>
+              </w:rPr>
+              <w:t>Engenheiro de software e dados</w:t>
+            </w:r>
+          </w:p>
+        </w:tc>
+      </w:tr>
+      <w:tr>
+        <w:trPr>
+          <w:cnfStyle w:val="000000100000" w:firstRow="0" w:lastRow="0" w:firstColumn="0" w:lastColumn="0" w:oddVBand="0" w:evenVBand="0" w:oddHBand="1" w:evenHBand="0" w:firstRowFirstColumn="0" w:firstRowLastColumn="0" w:lastRowFirstColumn="0" w:lastRowLastColumn="0"/>
+          <w:trHeight w:val="80"/>
+        </w:trPr>
+        <w:tc>
+          <w:tcPr>
+            <w:cnfStyle w:val="001000000000" w:firstRow="0" w:lastRow="0" w:firstColumn="1" w:lastColumn="0" w:oddVBand="0" w:evenVBand="0" w:oddHBand="0" w:evenHBand="0" w:firstRowFirstColumn="0" w:firstRowLastColumn="0" w:lastRowFirstColumn="0" w:lastRowLastColumn="0"/>
+            <w:tcW w:w="3006" w:type="dxa"/>
+            <w:vAlign w:val="center"/>
+          </w:tcPr>
+          <w:p>
+            <w:pPr>
+              <w:spacing w:before="240" w:after="240"/>
+              <w:jc w:val="center"/>
+            </w:pPr>
+            <w:r>
+              <w:rPr>
+                <w:caps w:val="0"/>
+              </w:rPr>
+              <w:t>Grande</w:t>
+            </w:r>
+          </w:p>
+        </w:tc>
+        <w:tc>
+          <w:tcPr>
+            <w:tcW w:w="3006" w:type="dxa"/>
+            <w:vAlign w:val="center"/>
+          </w:tcPr>
+          <w:p>
+            <w:pPr>
+              <w:spacing w:before="240" w:after="240"/>
+              <w:jc w:val="center"/>
+              <w:cnfStyle w:val="000000100000" w:firstRow="0" w:lastRow="0" w:firstColumn="0" w:lastColumn="0" w:oddVBand="0" w:evenVBand="0" w:oddHBand="1" w:evenHBand="0" w:firstRowFirstColumn="0" w:firstRowLastColumn="0" w:lastRowFirstColumn="0" w:lastRowLastColumn="0"/>
+              <w:rPr>
+                <w:sz w:val="24"/>
+                <w:szCs w:val="24"/>
+              </w:rPr>
+            </w:pPr>
+            <w:r>
+              <w:rPr>
+                <w:sz w:val="24"/>
+                <w:szCs w:val="24"/>
+              </w:rPr>
+              <w:t xml:space="preserve">IA, </w:t>
+            </w:r>
+            <w:proofErr w:type="spellStart"/>
+            <w:r>
+              <w:rPr>
+                <w:i/>
+                <w:iCs/>
+                <w:sz w:val="24"/>
+                <w:szCs w:val="24"/>
+              </w:rPr>
+              <w:t>Deep</w:t>
+            </w:r>
+            <w:proofErr w:type="spellEnd"/>
+            <w:r>
+              <w:rPr>
+                <w:i/>
+                <w:iCs/>
+                <w:sz w:val="24"/>
+                <w:szCs w:val="24"/>
+              </w:rPr>
+              <w:t xml:space="preserve"> Learning</w:t>
+            </w:r>
+            <w:r>
+              <w:rPr>
+                <w:sz w:val="24"/>
+                <w:szCs w:val="24"/>
+              </w:rPr>
+              <w:t xml:space="preserve"> e Pesquisas (só o topo da pirâmide)</w:t>
+            </w:r>
+          </w:p>
+        </w:tc>
+        <w:tc>
+          <w:tcPr>
+            <w:tcW w:w="3007" w:type="dxa"/>
+            <w:vAlign w:val="center"/>
+          </w:tcPr>
+          <w:p>
+            <w:pPr>
+              <w:spacing w:before="240" w:after="240"/>
+              <w:jc w:val="center"/>
+              <w:cnfStyle w:val="000000100000" w:firstRow="0" w:lastRow="0" w:firstColumn="0" w:lastColumn="0" w:oddVBand="0" w:evenVBand="0" w:oddHBand="1" w:evenHBand="0" w:firstRowFirstColumn="0" w:firstRowLastColumn="0" w:lastRowFirstColumn="0" w:lastRowLastColumn="0"/>
+              <w:rPr>
+                <w:sz w:val="24"/>
+                <w:szCs w:val="24"/>
+              </w:rPr>
+            </w:pPr>
+            <w:r>
+              <w:rPr>
+                <w:sz w:val="24"/>
+                <w:szCs w:val="24"/>
+              </w:rPr>
+              <w:t>As equipes são especializadas</w:t>
+            </w:r>
+          </w:p>
+        </w:tc>
+      </w:tr>
+    </w:tbl>
+    <w:p>
+      <w:pPr>
+        <w:spacing w:before="240" w:after="240"/>
+        <w:ind w:left="360"/>
+        <w:jc w:val="center"/>
+        <w:rPr>
+          <w:sz w:val="20"/>
+          <w:szCs w:val="20"/>
+        </w:rPr>
+      </w:pPr>
+      <w:r>
+        <w:rPr>
+          <w:sz w:val="20"/>
+          <w:szCs w:val="20"/>
+        </w:rPr>
+        <w:t>Tabela 1. Divisão de responsabilidades de acordo com o tamanho da empresa (autoria própria).</w:t>
+      </w:r>
+    </w:p>
+    <w:p>
+      <w:pPr>
         <w:pStyle w:val="Ttulo2"/>
         <w:keepNext w:val="0"/>
         <w:keepLines w:val="0"/>
@@ -1511,7 +1940,6 @@
           <w:sz w:val="24"/>
           <w:szCs w:val="24"/>
         </w:rPr>
-        <w:lastRenderedPageBreak/>
         <w:t xml:space="preserve">Artigo </w:t>
       </w:r>
       <w:proofErr w:type="spellStart"/>
@@ -1606,7 +2034,7 @@
         </w:rPr>
         <w:t xml:space="preserve">: </w:t>
       </w:r>
-      <w:hyperlink r:id="rId9" w:history="1">
+      <w:hyperlink r:id="rId10" w:history="1">
         <w:r>
           <w:rPr>
             <w:rStyle w:val="Hyperlink"/>
@@ -1755,7 +2183,7 @@
         </w:rPr>
         <w:br/>
       </w:r>
-      <w:hyperlink r:id="rId10" w:history="1">
+      <w:hyperlink r:id="rId11" w:history="1">
         <w:r>
           <w:rPr>
             <w:rStyle w:val="Hyperlink"/>
@@ -1861,7 +2289,7 @@
       </w:r>
     </w:p>
     <w:sectPr>
-      <w:headerReference w:type="default" r:id="rId11"/>
+      <w:headerReference w:type="default" r:id="rId12"/>
       <w:pgSz w:w="11909" w:h="16834"/>
       <w:pgMar w:top="1440" w:right="1440" w:bottom="1440" w:left="1440" w:header="720" w:footer="720" w:gutter="0"/>
       <w:pgNumType w:start="1"/>
@@ -1973,11 +2401,9 @@
       <w:r>
         <w:t xml:space="preserve">realmente a figura, eu só </w:t>
       </w:r>
-      <w:proofErr w:type="gramStart"/>
-      <w:r>
-        <w:t>redesenhei ela</w:t>
-      </w:r>
-      <w:proofErr w:type="gramEnd"/>
+      <w:r>
+        <w:t>a redesenhei</w:t>
+      </w:r>
       <w:r>
         <w:t>, o motivo do autor ser Robert Chang é porque era o autor que estava dizendo no vídeo 2.</w:t>
       </w:r>
@@ -3372,7 +3798,6 @@
   <w:style w:type="character" w:default="1" w:styleId="Fontepargpadro">
     <w:name w:val="Default Paragraph Font"/>
     <w:uiPriority w:val="1"/>
-    <w:semiHidden/>
     <w:unhideWhenUsed/>
   </w:style>
   <w:style w:type="table" w:default="1" w:styleId="Tabelanormal">
@@ -3512,6 +3937,181 @@
       <w:ind w:left="720"/>
       <w:contextualSpacing/>
     </w:pPr>
+  </w:style>
+  <w:style w:type="table" w:styleId="Tabelacomgrade">
+    <w:name w:val="Table Grid"/>
+    <w:basedOn w:val="Tabelanormal"/>
+    <w:uiPriority w:val="39"/>
+    <w:rsid w:val="00A4256A"/>
+    <w:pPr>
+      <w:spacing w:line="240" w:lineRule="auto"/>
+    </w:pPr>
+    <w:tblPr>
+      <w:tblBorders>
+        <w:top w:val="single" w:sz="4" w:space="0" w:color="auto"/>
+        <w:left w:val="single" w:sz="4" w:space="0" w:color="auto"/>
+        <w:bottom w:val="single" w:sz="4" w:space="0" w:color="auto"/>
+        <w:right w:val="single" w:sz="4" w:space="0" w:color="auto"/>
+        <w:insideH w:val="single" w:sz="4" w:space="0" w:color="auto"/>
+        <w:insideV w:val="single" w:sz="4" w:space="0" w:color="auto"/>
+      </w:tblBorders>
+    </w:tblPr>
+  </w:style>
+  <w:style w:type="table" w:styleId="SimplesTabela3">
+    <w:name w:val="Plain Table 3"/>
+    <w:basedOn w:val="Tabelanormal"/>
+    <w:uiPriority w:val="43"/>
+    <w:rsid w:val="00A4256A"/>
+    <w:pPr>
+      <w:spacing w:line="240" w:lineRule="auto"/>
+    </w:pPr>
+    <w:tblPr>
+      <w:tblStyleRowBandSize w:val="1"/>
+      <w:tblStyleColBandSize w:val="1"/>
+    </w:tblPr>
+    <w:tblStylePr w:type="firstRow">
+      <w:rPr>
+        <w:b/>
+        <w:bCs/>
+        <w:caps/>
+      </w:rPr>
+      <w:tblPr/>
+      <w:tcPr>
+        <w:tcBorders>
+          <w:bottom w:val="single" w:sz="4" w:space="0" w:color="7F7F7F" w:themeColor="text1" w:themeTint="80"/>
+        </w:tcBorders>
+      </w:tcPr>
+    </w:tblStylePr>
+    <w:tblStylePr w:type="lastRow">
+      <w:rPr>
+        <w:b/>
+        <w:bCs/>
+        <w:caps/>
+      </w:rPr>
+      <w:tblPr/>
+      <w:tcPr>
+        <w:tcBorders>
+          <w:top w:val="nil"/>
+        </w:tcBorders>
+      </w:tcPr>
+    </w:tblStylePr>
+    <w:tblStylePr w:type="firstCol">
+      <w:rPr>
+        <w:b/>
+        <w:bCs/>
+        <w:caps/>
+      </w:rPr>
+      <w:tblPr/>
+      <w:tcPr>
+        <w:tcBorders>
+          <w:right w:val="single" w:sz="4" w:space="0" w:color="7F7F7F" w:themeColor="text1" w:themeTint="80"/>
+        </w:tcBorders>
+      </w:tcPr>
+    </w:tblStylePr>
+    <w:tblStylePr w:type="lastCol">
+      <w:rPr>
+        <w:b/>
+        <w:bCs/>
+        <w:caps/>
+      </w:rPr>
+      <w:tblPr/>
+      <w:tcPr>
+        <w:tcBorders>
+          <w:left w:val="nil"/>
+        </w:tcBorders>
+      </w:tcPr>
+    </w:tblStylePr>
+    <w:tblStylePr w:type="band1Vert">
+      <w:tblPr/>
+      <w:tcPr>
+        <w:shd w:val="clear" w:color="auto" w:fill="F2F2F2" w:themeFill="background1" w:themeFillShade="F2"/>
+      </w:tcPr>
+    </w:tblStylePr>
+    <w:tblStylePr w:type="band1Horz">
+      <w:tblPr/>
+      <w:tcPr>
+        <w:shd w:val="clear" w:color="auto" w:fill="F2F2F2" w:themeFill="background1" w:themeFillShade="F2"/>
+      </w:tcPr>
+    </w:tblStylePr>
+    <w:tblStylePr w:type="neCell">
+      <w:tblPr/>
+      <w:tcPr>
+        <w:tcBorders>
+          <w:left w:val="nil"/>
+        </w:tcBorders>
+      </w:tcPr>
+    </w:tblStylePr>
+    <w:tblStylePr w:type="nwCell">
+      <w:tblPr/>
+      <w:tcPr>
+        <w:tcBorders>
+          <w:right w:val="nil"/>
+        </w:tcBorders>
+      </w:tcPr>
+    </w:tblStylePr>
+  </w:style>
+  <w:style w:type="table" w:styleId="SimplesTabela1">
+    <w:name w:val="Plain Table 1"/>
+    <w:basedOn w:val="Tabelanormal"/>
+    <w:uiPriority w:val="41"/>
+    <w:rsid w:val="00A4256A"/>
+    <w:pPr>
+      <w:spacing w:line="240" w:lineRule="auto"/>
+    </w:pPr>
+    <w:tblPr>
+      <w:tblStyleRowBandSize w:val="1"/>
+      <w:tblStyleColBandSize w:val="1"/>
+      <w:tblBorders>
+        <w:top w:val="single" w:sz="4" w:space="0" w:color="BFBFBF" w:themeColor="background1" w:themeShade="BF"/>
+        <w:left w:val="single" w:sz="4" w:space="0" w:color="BFBFBF" w:themeColor="background1" w:themeShade="BF"/>
+        <w:bottom w:val="single" w:sz="4" w:space="0" w:color="BFBFBF" w:themeColor="background1" w:themeShade="BF"/>
+        <w:right w:val="single" w:sz="4" w:space="0" w:color="BFBFBF" w:themeColor="background1" w:themeShade="BF"/>
+        <w:insideH w:val="single" w:sz="4" w:space="0" w:color="BFBFBF" w:themeColor="background1" w:themeShade="BF"/>
+        <w:insideV w:val="single" w:sz="4" w:space="0" w:color="BFBFBF" w:themeColor="background1" w:themeShade="BF"/>
+      </w:tblBorders>
+    </w:tblPr>
+    <w:tblStylePr w:type="firstRow">
+      <w:rPr>
+        <w:b/>
+        <w:bCs/>
+      </w:rPr>
+    </w:tblStylePr>
+    <w:tblStylePr w:type="lastRow">
+      <w:rPr>
+        <w:b/>
+        <w:bCs/>
+      </w:rPr>
+      <w:tblPr/>
+      <w:tcPr>
+        <w:tcBorders>
+          <w:top w:val="double" w:sz="4" w:space="0" w:color="BFBFBF" w:themeColor="background1" w:themeShade="BF"/>
+        </w:tcBorders>
+      </w:tcPr>
+    </w:tblStylePr>
+    <w:tblStylePr w:type="firstCol">
+      <w:rPr>
+        <w:b/>
+        <w:bCs/>
+      </w:rPr>
+    </w:tblStylePr>
+    <w:tblStylePr w:type="lastCol">
+      <w:rPr>
+        <w:b/>
+        <w:bCs/>
+      </w:rPr>
+    </w:tblStylePr>
+    <w:tblStylePr w:type="band1Vert">
+      <w:tblPr/>
+      <w:tcPr>
+        <w:shd w:val="clear" w:color="auto" w:fill="F2F2F2" w:themeFill="background1" w:themeFillShade="F2"/>
+      </w:tcPr>
+    </w:tblStylePr>
+    <w:tblStylePr w:type="band1Horz">
+      <w:tblPr/>
+      <w:tcPr>
+        <w:shd w:val="clear" w:color="auto" w:fill="F2F2F2" w:themeFill="background1" w:themeFillShade="F2"/>
+      </w:tcPr>
+    </w:tblStylePr>
   </w:style>
 </w:styles>
 </file>

</xml_diff>